<commit_message>
Final Commit de Hallowen.
</commit_message>
<xml_diff>
--- a/Gestion_Proyecto/Especificación de Requerimientos del Software_v2_0.docx
+++ b/Gestion_Proyecto/Especificación de Requerimientos del Software_v2_0.docx
@@ -13738,18 +13738,7 @@
                 <w:szCs w:val="18"/>
                 <w:lang w:val="es-PE"/>
               </w:rPr>
-              <w:t>Sólo el administrado</w:t>
-            </w:r>
-            <w:bookmarkStart w:id="43" w:name="_GoBack"/>
-            <w:bookmarkEnd w:id="43"/>
-            <w:r>
-              <w:rPr>
-                <w:rFonts w:ascii="Arial" w:hAnsi="Arial" w:cs="Arial"/>
-                <w:sz w:val="18"/>
-                <w:szCs w:val="18"/>
-                <w:lang w:val="es-PE"/>
-              </w:rPr>
-              <w:t>r puede actualizar los datos de un conductor o darle de baja.</w:t>
+              <w:t>Sólo el administrador puede actualizar los datos de un conductor o darle de baja.</w:t>
             </w:r>
           </w:p>
         </w:tc>
@@ -14146,7 +14135,14 @@
                 <w:rFonts w:ascii="Arial" w:hAnsi="Arial" w:cs="Arial"/>
                 <w:lang w:val="es-PE"/>
               </w:rPr>
-              <w:t>14/09/2014</w:t>
+              <w:t>31/10</w:t>
+            </w:r>
+            <w:r>
+              <w:rPr>
+                <w:rFonts w:ascii="Arial" w:hAnsi="Arial" w:cs="Arial"/>
+                <w:lang w:val="es-PE"/>
+              </w:rPr>
+              <w:t>/2014</w:t>
             </w:r>
           </w:p>
         </w:tc>
@@ -14192,7 +14188,14 @@
                 <w:rFonts w:ascii="Arial" w:hAnsi="Arial" w:cs="Arial"/>
                 <w:lang w:val="es-PE"/>
               </w:rPr>
-              <w:t>Elaboración del documento.</w:t>
+              <w:t>Adaptación</w:t>
+            </w:r>
+            <w:r>
+              <w:rPr>
+                <w:rFonts w:ascii="Arial" w:hAnsi="Arial" w:cs="Arial"/>
+                <w:lang w:val="es-PE"/>
+              </w:rPr>
+              <w:t xml:space="preserve"> del documento.</w:t>
             </w:r>
           </w:p>
         </w:tc>
@@ -14215,101 +14218,14 @@
                 <w:rFonts w:ascii="Arial" w:hAnsi="Arial" w:cs="Arial"/>
                 <w:lang w:val="es-PE"/>
               </w:rPr>
-              <w:t>José Sandoval, Franco Cáceres, Juan Ticona.</w:t>
+              <w:t>Todos</w:t>
             </w:r>
-          </w:p>
-        </w:tc>
-      </w:tr>
-      <w:tr>
-        <w:tc>
-          <w:tcPr>
-            <w:tcW w:w="2304" w:type="dxa"/>
-          </w:tcPr>
-          <w:p>
-            <w:pPr>
-              <w:pStyle w:val="Tabletext"/>
-              <w:spacing w:before="120"/>
-              <w:jc w:val="center"/>
-              <w:rPr>
-                <w:rFonts w:ascii="Arial" w:hAnsi="Arial" w:cs="Arial"/>
-                <w:lang w:val="es-PE"/>
-              </w:rPr>
-            </w:pPr>
             <w:r>
               <w:rPr>
                 <w:rFonts w:ascii="Arial" w:hAnsi="Arial" w:cs="Arial"/>
                 <w:lang w:val="es-PE"/>
               </w:rPr>
-              <w:t>21/09/2014</w:t>
-            </w:r>
-          </w:p>
-        </w:tc>
-        <w:tc>
-          <w:tcPr>
-            <w:tcW w:w="1152" w:type="dxa"/>
-          </w:tcPr>
-          <w:p>
-            <w:pPr>
-              <w:pStyle w:val="Tabletext"/>
-              <w:spacing w:before="120"/>
-              <w:jc w:val="center"/>
-              <w:rPr>
-                <w:rFonts w:ascii="Arial" w:hAnsi="Arial" w:cs="Arial"/>
-                <w:lang w:val="es-PE"/>
-              </w:rPr>
-            </w:pPr>
-            <w:r>
-              <w:rPr>
-                <w:rFonts w:ascii="Arial" w:hAnsi="Arial" w:cs="Arial"/>
-                <w:lang w:val="es-PE"/>
-              </w:rPr>
-              <w:t>2.0</w:t>
-            </w:r>
-          </w:p>
-        </w:tc>
-        <w:tc>
-          <w:tcPr>
-            <w:tcW w:w="3744" w:type="dxa"/>
-          </w:tcPr>
-          <w:p>
-            <w:pPr>
-              <w:pStyle w:val="Tabletext"/>
-              <w:spacing w:before="120"/>
-              <w:jc w:val="center"/>
-              <w:rPr>
-                <w:rFonts w:ascii="Arial" w:hAnsi="Arial" w:cs="Arial"/>
-                <w:lang w:val="es-PE"/>
-              </w:rPr>
-            </w:pPr>
-            <w:r>
-              <w:rPr>
-                <w:rFonts w:ascii="Arial" w:hAnsi="Arial" w:cs="Arial"/>
-                <w:lang w:val="es-PE"/>
-              </w:rPr>
-              <w:t>Corrección de requerimientos no funcionales</w:t>
-            </w:r>
-          </w:p>
-        </w:tc>
-        <w:tc>
-          <w:tcPr>
-            <w:tcW w:w="2304" w:type="dxa"/>
-          </w:tcPr>
-          <w:p>
-            <w:pPr>
-              <w:pStyle w:val="Tabletext"/>
-              <w:spacing w:before="120"/>
-              <w:jc w:val="center"/>
-              <w:rPr>
-                <w:rFonts w:ascii="Arial" w:hAnsi="Arial" w:cs="Arial"/>
-                <w:lang w:val="es-PE"/>
-              </w:rPr>
-            </w:pPr>
-            <w:r>
-              <w:rPr>
-                <w:rFonts w:ascii="Arial" w:hAnsi="Arial" w:cs="Arial"/>
-                <w:lang w:val="es-PE"/>
-              </w:rPr>
-              <w:t>José Sandoval, Franco Cáceres</w:t>
+              <w:t>.</w:t>
             </w:r>
           </w:p>
         </w:tc>
@@ -14446,6 +14362,72 @@
           </w:p>
         </w:tc>
       </w:tr>
+      <w:tr>
+        <w:tc>
+          <w:tcPr>
+            <w:tcW w:w="2304" w:type="dxa"/>
+          </w:tcPr>
+          <w:p>
+            <w:pPr>
+              <w:pStyle w:val="Tabletext"/>
+              <w:spacing w:before="120"/>
+              <w:jc w:val="center"/>
+              <w:rPr>
+                <w:rFonts w:ascii="Arial" w:hAnsi="Arial" w:cs="Arial"/>
+                <w:lang w:val="es-PE"/>
+              </w:rPr>
+            </w:pPr>
+          </w:p>
+        </w:tc>
+        <w:tc>
+          <w:tcPr>
+            <w:tcW w:w="1152" w:type="dxa"/>
+          </w:tcPr>
+          <w:p>
+            <w:pPr>
+              <w:pStyle w:val="Tabletext"/>
+              <w:spacing w:before="120"/>
+              <w:jc w:val="center"/>
+              <w:rPr>
+                <w:rFonts w:ascii="Arial" w:hAnsi="Arial" w:cs="Arial"/>
+                <w:lang w:val="es-PE"/>
+              </w:rPr>
+            </w:pPr>
+          </w:p>
+        </w:tc>
+        <w:tc>
+          <w:tcPr>
+            <w:tcW w:w="3744" w:type="dxa"/>
+          </w:tcPr>
+          <w:p>
+            <w:pPr>
+              <w:pStyle w:val="Tabletext"/>
+              <w:spacing w:before="120"/>
+              <w:jc w:val="center"/>
+              <w:rPr>
+                <w:rFonts w:ascii="Arial" w:hAnsi="Arial" w:cs="Arial"/>
+                <w:lang w:val="es-PE"/>
+              </w:rPr>
+            </w:pPr>
+          </w:p>
+        </w:tc>
+        <w:tc>
+          <w:tcPr>
+            <w:tcW w:w="2304" w:type="dxa"/>
+          </w:tcPr>
+          <w:p>
+            <w:pPr>
+              <w:pStyle w:val="Tabletext"/>
+              <w:spacing w:before="120"/>
+              <w:jc w:val="center"/>
+              <w:rPr>
+                <w:rFonts w:ascii="Arial" w:hAnsi="Arial" w:cs="Arial"/>
+                <w:lang w:val="es-PE"/>
+              </w:rPr>
+            </w:pPr>
+          </w:p>
+        </w:tc>
+      </w:tr>
     </w:tbl>
     <w:p>
       <w:pPr>
@@ -14462,6 +14444,8 @@
           <w:lang w:val="es-PE"/>
         </w:rPr>
       </w:pPr>
+      <w:bookmarkStart w:id="43" w:name="_GoBack"/>
+      <w:bookmarkEnd w:id="43"/>
     </w:p>
     <w:sectPr>
       <w:headerReference w:type="default" r:id="rId18"/>
@@ -14742,7 +14726,7 @@
               <w:rFonts w:ascii="Arial Narrow" w:hAnsi="Arial Narrow" w:cs="Arial"/>
               <w:noProof/>
             </w:rPr>
-            <w:t>2</w:t>
+            <w:t>20</w:t>
           </w:r>
           <w:r>
             <w:rPr>
@@ -20492,7 +20476,7 @@
 </file>
 
 <file path=customXml/itemProps1.xml><?xml version="1.0" encoding="utf-8"?>
-<ds:datastoreItem xmlns:ds="http://schemas.openxmlformats.org/officeDocument/2006/customXml" ds:itemID="{2190BDF6-6F7A-4C66-9967-9C368EBD8F54}">
+<ds:datastoreItem xmlns:ds="http://schemas.openxmlformats.org/officeDocument/2006/customXml" ds:itemID="{11BB2967-5E57-4B6F-B9D9-1B26B35251D1}">
   <ds:schemaRefs>
     <ds:schemaRef ds:uri="http://schemas.openxmlformats.org/officeDocument/2006/bibliography"/>
   </ds:schemaRefs>

</xml_diff>